<commit_message>
Entregable 2 - v1
</commit_message>
<xml_diff>
--- a/Spring_1/SDC_SB01_Sprint Backlog.docx
+++ b/Spring_1/SDC_SB01_Sprint Backlog.docx
@@ -8,7 +8,6 @@
         <w:ind w:left="2124" w:hanging="2124"/>
         <w:jc w:val="center"/>
         <w:rPr>
-          <w:rFonts w:ascii="Arial" w:hAnsi="Arial" w:cs="Arial"/>
           <w:b/>
           <w:bCs/>
         </w:rPr>
@@ -20,7 +19,6 @@
         <w:spacing w:line="360" w:lineRule="auto"/>
         <w:jc w:val="center"/>
         <w:rPr>
-          <w:rFonts w:ascii="Arial" w:hAnsi="Arial" w:cs="Arial"/>
           <w:b/>
           <w:bCs/>
           <w:color w:val="948A54"/>
@@ -30,7 +28,6 @@
       </w:pPr>
       <w:r>
         <w:rPr>
-          <w:rFonts w:ascii="Arial" w:hAnsi="Arial" w:cs="Arial"/>
           <w:b/>
           <w:bCs/>
           <w:color w:val="948A54"/>
@@ -45,7 +42,6 @@
         <w:spacing w:line="360" w:lineRule="auto"/>
         <w:jc w:val="center"/>
         <w:rPr>
-          <w:rFonts w:ascii="Arial" w:hAnsi="Arial" w:cs="Arial"/>
           <w:b/>
           <w:bCs/>
           <w:color w:val="948A54"/>
@@ -55,7 +51,6 @@
       </w:pPr>
       <w:r>
         <w:rPr>
-          <w:rFonts w:ascii="Arial" w:hAnsi="Arial" w:cs="Arial"/>
           <w:b/>
           <w:bCs/>
           <w:color w:val="948A54"/>
@@ -70,7 +65,6 @@
         <w:spacing w:line="360" w:lineRule="auto"/>
         <w:jc w:val="center"/>
         <w:rPr>
-          <w:rFonts w:ascii="Arial" w:hAnsi="Arial" w:cs="Arial"/>
           <w:b/>
         </w:rPr>
       </w:pPr>
@@ -80,7 +74,6 @@
         <w:spacing w:line="360" w:lineRule="auto"/>
         <w:jc w:val="center"/>
         <w:rPr>
-          <w:rFonts w:ascii="Arial" w:hAnsi="Arial" w:cs="Arial"/>
           <w:b/>
           <w:bCs/>
           <w:color w:val="948A54"/>
@@ -90,7 +83,6 @@
       </w:pPr>
       <w:r>
         <w:rPr>
-          <w:rFonts w:ascii="Arial" w:hAnsi="Arial" w:cs="Arial"/>
           <w:b/>
           <w:bCs/>
           <w:color w:val="948A54"/>
@@ -105,7 +97,6 @@
         <w:spacing w:line="360" w:lineRule="auto"/>
         <w:jc w:val="center"/>
         <w:rPr>
-          <w:rFonts w:ascii="Arial" w:hAnsi="Arial" w:cs="Arial"/>
           <w:b/>
           <w:bCs/>
           <w:color w:val="948A54"/>
@@ -115,7 +106,6 @@
       </w:pPr>
       <w:r>
         <w:rPr>
-          <w:rFonts w:ascii="Arial" w:hAnsi="Arial" w:cs="Arial"/>
           <w:b/>
           <w:bCs/>
           <w:color w:val="948A54"/>
@@ -130,7 +120,6 @@
         <w:spacing w:line="360" w:lineRule="auto"/>
         <w:jc w:val="center"/>
         <w:rPr>
-          <w:rFonts w:ascii="Arial" w:hAnsi="Arial" w:cs="Arial"/>
           <w:b/>
           <w:bCs/>
           <w:color w:val="948A54"/>
@@ -140,7 +129,6 @@
       </w:pPr>
       <w:r>
         <w:rPr>
-          <w:rFonts w:ascii="Arial" w:hAnsi="Arial" w:cs="Arial"/>
           <w:b/>
           <w:bCs/>
           <w:color w:val="948A54"/>
@@ -151,7 +139,6 @@
       </w:r>
       <w:r>
         <w:rPr>
-          <w:rFonts w:ascii="Arial" w:hAnsi="Arial" w:cs="Arial"/>
           <w:b/>
           <w:bCs/>
           <w:color w:val="948A54"/>
@@ -162,7 +149,6 @@
       </w:r>
       <w:r>
         <w:rPr>
-          <w:rFonts w:ascii="Arial" w:hAnsi="Arial" w:cs="Arial"/>
           <w:b/>
           <w:bCs/>
           <w:color w:val="948A54"/>
@@ -173,7 +159,6 @@
       </w:r>
       <w:r>
         <w:rPr>
-          <w:rFonts w:ascii="Arial" w:hAnsi="Arial" w:cs="Arial"/>
           <w:b/>
           <w:bCs/>
           <w:color w:val="948A54"/>
@@ -188,7 +173,6 @@
         <w:spacing w:line="360" w:lineRule="auto"/>
         <w:jc w:val="center"/>
         <w:rPr>
-          <w:rFonts w:ascii="Arial" w:hAnsi="Arial" w:cs="Arial"/>
           <w:b/>
           <w:bCs/>
           <w:color w:val="948A54"/>
@@ -198,7 +182,6 @@
       </w:pPr>
       <w:r>
         <w:rPr>
-          <w:rFonts w:ascii="Arial" w:hAnsi="Arial" w:cs="Arial"/>
           <w:b/>
           <w:bCs/>
           <w:color w:val="948A54"/>
@@ -209,7 +192,6 @@
       </w:r>
       <w:r>
         <w:rPr>
-          <w:rFonts w:ascii="Arial" w:hAnsi="Arial" w:cs="Arial"/>
           <w:b/>
           <w:bCs/>
           <w:color w:val="948A54"/>
@@ -220,7 +202,6 @@
       </w:r>
       <w:r>
         <w:rPr>
-          <w:rFonts w:ascii="Arial" w:hAnsi="Arial" w:cs="Arial"/>
           <w:b/>
           <w:bCs/>
           <w:color w:val="948A54"/>
@@ -231,7 +212,6 @@
       </w:r>
       <w:r>
         <w:rPr>
-          <w:rFonts w:ascii="Arial" w:hAnsi="Arial" w:cs="Arial"/>
           <w:b/>
           <w:bCs/>
           <w:color w:val="948A54"/>
@@ -247,7 +227,6 @@
         <w:ind w:left="1416" w:hanging="1416"/>
         <w:jc w:val="center"/>
         <w:rPr>
-          <w:rFonts w:ascii="Arial" w:hAnsi="Arial" w:cs="Arial"/>
           <w:b/>
           <w:color w:val="9E0000"/>
         </w:rPr>
@@ -259,7 +238,6 @@
         <w:ind w:left="1416" w:hanging="1416"/>
         <w:jc w:val="center"/>
         <w:rPr>
-          <w:rFonts w:ascii="Arial" w:hAnsi="Arial" w:cs="Arial"/>
           <w:b/>
           <w:color w:val="9E0000"/>
         </w:rPr>
@@ -271,7 +249,6 @@
         <w:ind w:left="1416" w:hanging="1416"/>
         <w:jc w:val="center"/>
         <w:rPr>
-          <w:rFonts w:ascii="Arial" w:hAnsi="Arial" w:cs="Arial"/>
           <w:b/>
           <w:color w:val="9E0000"/>
         </w:rPr>
@@ -283,7 +260,6 @@
         <w:ind w:left="1416" w:hanging="1416"/>
         <w:jc w:val="center"/>
         <w:rPr>
-          <w:rFonts w:ascii="Arial" w:hAnsi="Arial" w:cs="Arial"/>
           <w:b/>
           <w:color w:val="9E0000"/>
         </w:rPr>
@@ -295,7 +271,6 @@
         <w:ind w:left="1416" w:hanging="1416"/>
         <w:jc w:val="center"/>
         <w:rPr>
-          <w:rFonts w:ascii="Arial" w:hAnsi="Arial" w:cs="Arial"/>
           <w:b/>
           <w:color w:val="9E0000"/>
         </w:rPr>
@@ -307,7 +282,6 @@
         <w:ind w:left="1416" w:hanging="1416"/>
         <w:jc w:val="center"/>
         <w:rPr>
-          <w:rFonts w:ascii="Arial" w:hAnsi="Arial" w:cs="Arial"/>
           <w:b/>
           <w:color w:val="9E0000"/>
         </w:rPr>
@@ -317,22 +291,15 @@
       <w:pPr>
         <w:spacing w:line="360" w:lineRule="auto"/>
         <w:jc w:val="center"/>
-        <w:rPr>
-          <w:rFonts w:ascii="Arial" w:hAnsi="Arial" w:cs="Arial"/>
-        </w:rPr>
       </w:pPr>
     </w:p>
     <w:p>
       <w:pPr>
         <w:spacing w:line="360" w:lineRule="auto"/>
         <w:jc w:val="center"/>
-        <w:rPr>
-          <w:rFonts w:ascii="Arial" w:hAnsi="Arial" w:cs="Arial"/>
-        </w:rPr>
-      </w:pPr>
-      <w:r>
-        <w:rPr>
-          <w:rFonts w:ascii="Arial" w:hAnsi="Arial" w:cs="Arial"/>
+      </w:pPr>
+      <w:r>
+        <w:rPr>
           <w:b/>
           <w:bCs/>
           <w:color w:val="948A54"/>
@@ -346,7 +313,6 @@
       <w:pPr>
         <w:jc w:val="right"/>
         <w:rPr>
-          <w:rFonts w:ascii="Arial" w:hAnsi="Arial" w:cs="Arial"/>
           <w:b/>
           <w:bCs/>
           <w:sz w:val="36"/>
@@ -358,7 +324,6 @@
       <w:pPr>
         <w:jc w:val="right"/>
         <w:rPr>
-          <w:rFonts w:ascii="Arial" w:hAnsi="Arial" w:cs="Arial"/>
           <w:b/>
           <w:bCs/>
           <w:sz w:val="36"/>
@@ -370,7 +335,6 @@
       <w:pPr>
         <w:jc w:val="right"/>
         <w:rPr>
-          <w:rFonts w:ascii="Arial" w:hAnsi="Arial" w:cs="Arial"/>
           <w:b/>
           <w:bCs/>
           <w:sz w:val="36"/>
@@ -410,7 +374,6 @@
             <w:pPr>
               <w:jc w:val="both"/>
               <w:rPr>
-                <w:rFonts w:ascii="Arial" w:hAnsi="Arial" w:cs="Arial"/>
                 <w:b/>
                 <w:bCs/>
                 <w:color w:val="948A54"/>
@@ -420,7 +383,6 @@
             </w:pPr>
             <w:r>
               <w:rPr>
-                <w:rFonts w:ascii="Arial" w:hAnsi="Arial" w:cs="Arial"/>
                 <w:b/>
                 <w:bCs/>
                 <w:color w:val="948A54"/>
@@ -440,7 +402,6 @@
             <w:pPr>
               <w:jc w:val="both"/>
               <w:rPr>
-                <w:rFonts w:ascii="Arial" w:hAnsi="Arial" w:cs="Arial"/>
                 <w:b/>
                 <w:bCs/>
                 <w:color w:val="948A54"/>
@@ -450,7 +411,6 @@
             </w:pPr>
             <w:r>
               <w:rPr>
-                <w:rFonts w:ascii="Arial" w:hAnsi="Arial" w:cs="Arial"/>
                 <w:b/>
                 <w:bCs/>
                 <w:color w:val="948A54"/>
@@ -470,7 +430,6 @@
             <w:pPr>
               <w:jc w:val="both"/>
               <w:rPr>
-                <w:rFonts w:ascii="Arial" w:hAnsi="Arial" w:cs="Arial"/>
                 <w:b/>
                 <w:bCs/>
                 <w:color w:val="948A54"/>
@@ -480,7 +439,6 @@
             </w:pPr>
             <w:r>
               <w:rPr>
-                <w:rFonts w:ascii="Arial" w:hAnsi="Arial" w:cs="Arial"/>
                 <w:b/>
                 <w:bCs/>
                 <w:color w:val="948A54"/>
@@ -505,7 +463,6 @@
             <w:pPr>
               <w:jc w:val="both"/>
               <w:rPr>
-                <w:rFonts w:ascii="Arial" w:hAnsi="Arial" w:cs="Arial"/>
                 <w:b/>
                 <w:bCs/>
                 <w:color w:val="948A54"/>
@@ -518,7 +475,6 @@
             <w:pPr>
               <w:jc w:val="both"/>
               <w:rPr>
-                <w:rFonts w:ascii="Arial" w:hAnsi="Arial" w:cs="Arial"/>
                 <w:b/>
                 <w:bCs/>
                 <w:color w:val="948A54"/>
@@ -531,7 +487,6 @@
             <w:pPr>
               <w:jc w:val="both"/>
               <w:rPr>
-                <w:rFonts w:ascii="Arial" w:hAnsi="Arial" w:cs="Arial"/>
                 <w:b/>
                 <w:bCs/>
                 <w:color w:val="948A54"/>
@@ -544,7 +499,6 @@
             <w:pPr>
               <w:jc w:val="both"/>
               <w:rPr>
-                <w:rFonts w:ascii="Arial" w:hAnsi="Arial" w:cs="Arial"/>
                 <w:b/>
                 <w:bCs/>
                 <w:color w:val="948A54"/>
@@ -557,7 +511,6 @@
             <w:pPr>
               <w:jc w:val="both"/>
               <w:rPr>
-                <w:rFonts w:ascii="Arial" w:hAnsi="Arial" w:cs="Arial"/>
                 <w:b/>
                 <w:bCs/>
                 <w:color w:val="948A54"/>
@@ -576,7 +529,6 @@
             <w:pPr>
               <w:jc w:val="both"/>
               <w:rPr>
-                <w:rFonts w:ascii="Arial" w:hAnsi="Arial" w:cs="Arial"/>
                 <w:b/>
                 <w:bCs/>
                 <w:color w:val="948A54"/>
@@ -595,7 +547,6 @@
             <w:pPr>
               <w:jc w:val="both"/>
               <w:rPr>
-                <w:rFonts w:ascii="Arial" w:hAnsi="Arial" w:cs="Arial"/>
                 <w:b/>
                 <w:bCs/>
                 <w:color w:val="948A54"/>
@@ -619,7 +570,6 @@
             <w:pPr>
               <w:jc w:val="both"/>
               <w:rPr>
-                <w:rFonts w:ascii="Arial" w:hAnsi="Arial" w:cs="Arial"/>
                 <w:b/>
                 <w:bCs/>
                 <w:color w:val="948A54"/>
@@ -629,7 +579,6 @@
             </w:pPr>
             <w:r>
               <w:rPr>
-                <w:rFonts w:ascii="Arial" w:hAnsi="Arial" w:cs="Arial"/>
                 <w:b/>
                 <w:bCs/>
                 <w:color w:val="948A54"/>
@@ -641,7 +590,6 @@
             <w:proofErr w:type="spellStart"/>
             <w:r>
               <w:rPr>
-                <w:rFonts w:ascii="Arial" w:hAnsi="Arial" w:cs="Arial"/>
                 <w:b/>
                 <w:bCs/>
                 <w:color w:val="948A54"/>
@@ -653,7 +601,6 @@
             <w:proofErr w:type="spellEnd"/>
             <w:r>
               <w:rPr>
-                <w:rFonts w:ascii="Arial" w:hAnsi="Arial" w:cs="Arial"/>
                 <w:b/>
                 <w:bCs/>
                 <w:color w:val="948A54"/>
@@ -667,7 +614,6 @@
             <w:pPr>
               <w:jc w:val="both"/>
               <w:rPr>
-                <w:rFonts w:ascii="Arial" w:hAnsi="Arial" w:cs="Arial"/>
                 <w:bCs/>
                 <w:color w:val="948A54"/>
                 <w:sz w:val="22"/>
@@ -677,7 +623,6 @@
             <w:proofErr w:type="spellStart"/>
             <w:r>
               <w:rPr>
-                <w:rFonts w:ascii="Arial" w:hAnsi="Arial" w:cs="Arial"/>
                 <w:bCs/>
                 <w:color w:val="948A54"/>
                 <w:sz w:val="22"/>
@@ -688,7 +633,6 @@
             <w:proofErr w:type="spellEnd"/>
             <w:r>
               <w:rPr>
-                <w:rFonts w:ascii="Arial" w:hAnsi="Arial" w:cs="Arial"/>
                 <w:bCs/>
                 <w:color w:val="948A54"/>
                 <w:sz w:val="22"/>
@@ -699,7 +643,6 @@
             <w:proofErr w:type="spellStart"/>
             <w:r>
               <w:rPr>
-                <w:rFonts w:ascii="Arial" w:hAnsi="Arial" w:cs="Arial"/>
                 <w:bCs/>
                 <w:color w:val="948A54"/>
                 <w:sz w:val="22"/>
@@ -713,7 +656,6 @@
             <w:pPr>
               <w:jc w:val="both"/>
               <w:rPr>
-                <w:rFonts w:ascii="Arial" w:hAnsi="Arial" w:cs="Arial"/>
                 <w:b/>
                 <w:bCs/>
                 <w:color w:val="948A54"/>
@@ -723,7 +665,6 @@
             </w:pPr>
             <w:r>
               <w:rPr>
-                <w:rFonts w:ascii="Arial" w:hAnsi="Arial" w:cs="Arial"/>
                 <w:bCs/>
                 <w:color w:val="948A54"/>
                 <w:sz w:val="22"/>
@@ -733,7 +674,6 @@
             </w:r>
             <w:r>
               <w:rPr>
-                <w:rFonts w:ascii="Arial" w:hAnsi="Arial" w:cs="Arial"/>
                 <w:bCs/>
                 <w:color w:val="948A54"/>
                 <w:sz w:val="22"/>
@@ -752,7 +692,6 @@
             <w:pPr>
               <w:jc w:val="both"/>
               <w:rPr>
-                <w:rFonts w:ascii="Arial" w:hAnsi="Arial" w:cs="Arial"/>
                 <w:b/>
                 <w:bCs/>
                 <w:color w:val="948A54"/>
@@ -762,7 +701,6 @@
             </w:pPr>
             <w:r>
               <w:rPr>
-                <w:rFonts w:ascii="Arial" w:hAnsi="Arial" w:cs="Arial"/>
                 <w:b/>
                 <w:bCs/>
                 <w:color w:val="948A54"/>
@@ -774,7 +712,6 @@
             <w:proofErr w:type="spellStart"/>
             <w:r>
               <w:rPr>
-                <w:rFonts w:ascii="Arial" w:hAnsi="Arial" w:cs="Arial"/>
                 <w:b/>
                 <w:bCs/>
                 <w:color w:val="948A54"/>
@@ -789,7 +726,6 @@
             <w:pPr>
               <w:jc w:val="both"/>
               <w:rPr>
-                <w:rFonts w:ascii="Arial" w:hAnsi="Arial" w:cs="Arial"/>
                 <w:bCs/>
                 <w:color w:val="948A54"/>
                 <w:sz w:val="22"/>
@@ -799,7 +735,6 @@
             <w:proofErr w:type="spellStart"/>
             <w:r>
               <w:rPr>
-                <w:rFonts w:ascii="Arial" w:hAnsi="Arial" w:cs="Arial"/>
                 <w:bCs/>
                 <w:color w:val="948A54"/>
                 <w:sz w:val="22"/>
@@ -813,7 +748,6 @@
             <w:pPr>
               <w:jc w:val="both"/>
               <w:rPr>
-                <w:rFonts w:ascii="Arial" w:hAnsi="Arial" w:cs="Arial"/>
                 <w:b/>
                 <w:bCs/>
                 <w:color w:val="948A54"/>
@@ -823,7 +757,6 @@
             </w:pPr>
             <w:r>
               <w:rPr>
-                <w:rFonts w:ascii="Arial" w:hAnsi="Arial" w:cs="Arial"/>
                 <w:bCs/>
                 <w:color w:val="948A54"/>
                 <w:sz w:val="22"/>
@@ -833,7 +766,6 @@
             </w:r>
             <w:r>
               <w:rPr>
-                <w:rFonts w:ascii="Arial" w:hAnsi="Arial" w:cs="Arial"/>
                 <w:bCs/>
                 <w:color w:val="948A54"/>
                 <w:sz w:val="22"/>
@@ -852,7 +784,6 @@
             <w:pPr>
               <w:jc w:val="both"/>
               <w:rPr>
-                <w:rFonts w:ascii="Arial" w:hAnsi="Arial" w:cs="Arial"/>
                 <w:b/>
                 <w:bCs/>
                 <w:color w:val="948A54"/>
@@ -862,7 +793,6 @@
             </w:pPr>
             <w:r>
               <w:rPr>
-                <w:rFonts w:ascii="Arial" w:hAnsi="Arial" w:cs="Arial"/>
                 <w:b/>
                 <w:bCs/>
                 <w:color w:val="948A54"/>
@@ -874,7 +804,6 @@
             <w:proofErr w:type="spellStart"/>
             <w:r>
               <w:rPr>
-                <w:rFonts w:ascii="Arial" w:hAnsi="Arial" w:cs="Arial"/>
                 <w:b/>
                 <w:bCs/>
                 <w:color w:val="948A54"/>
@@ -886,7 +815,6 @@
             <w:proofErr w:type="spellEnd"/>
             <w:r>
               <w:rPr>
-                <w:rFonts w:ascii="Arial" w:hAnsi="Arial" w:cs="Arial"/>
                 <w:b/>
                 <w:bCs/>
                 <w:color w:val="948A54"/>
@@ -900,7 +828,6 @@
             <w:pPr>
               <w:jc w:val="both"/>
               <w:rPr>
-                <w:rFonts w:ascii="Arial" w:hAnsi="Arial" w:cs="Arial"/>
                 <w:bCs/>
                 <w:color w:val="948A54"/>
                 <w:sz w:val="22"/>
@@ -910,7 +837,6 @@
             <w:proofErr w:type="spellStart"/>
             <w:r>
               <w:rPr>
-                <w:rFonts w:ascii="Arial" w:hAnsi="Arial" w:cs="Arial"/>
                 <w:bCs/>
                 <w:color w:val="948A54"/>
                 <w:sz w:val="22"/>
@@ -921,7 +847,6 @@
             <w:proofErr w:type="spellEnd"/>
             <w:r>
               <w:rPr>
-                <w:rFonts w:ascii="Arial" w:hAnsi="Arial" w:cs="Arial"/>
                 <w:bCs/>
                 <w:color w:val="948A54"/>
                 <w:sz w:val="22"/>
@@ -932,7 +857,6 @@
             <w:proofErr w:type="spellStart"/>
             <w:r>
               <w:rPr>
-                <w:rFonts w:ascii="Arial" w:hAnsi="Arial" w:cs="Arial"/>
                 <w:bCs/>
                 <w:color w:val="948A54"/>
                 <w:sz w:val="22"/>
@@ -946,7 +870,6 @@
             <w:pPr>
               <w:jc w:val="both"/>
               <w:rPr>
-                <w:rFonts w:ascii="Arial" w:hAnsi="Arial" w:cs="Arial"/>
                 <w:b/>
                 <w:bCs/>
                 <w:color w:val="948A54"/>
@@ -956,7 +879,6 @@
             </w:pPr>
             <w:r>
               <w:rPr>
-                <w:rFonts w:ascii="Arial" w:hAnsi="Arial" w:cs="Arial"/>
                 <w:bCs/>
                 <w:color w:val="948A54"/>
                 <w:sz w:val="22"/>
@@ -966,7 +888,6 @@
             </w:r>
             <w:r>
               <w:rPr>
-                <w:rFonts w:ascii="Arial" w:hAnsi="Arial" w:cs="Arial"/>
                 <w:bCs/>
                 <w:color w:val="948A54"/>
                 <w:sz w:val="22"/>
@@ -983,7 +904,6 @@
       <w:pPr>
         <w:jc w:val="center"/>
         <w:rPr>
-          <w:rFonts w:ascii="Calibri" w:hAnsi="Calibri"/>
           <w:b/>
           <w:sz w:val="32"/>
           <w:szCs w:val="32"/>
@@ -995,7 +915,6 @@
       <w:pPr>
         <w:jc w:val="center"/>
         <w:rPr>
-          <w:rFonts w:ascii="Calibri" w:hAnsi="Calibri"/>
           <w:b/>
           <w:sz w:val="32"/>
           <w:szCs w:val="32"/>
@@ -1004,7 +923,6 @@
       </w:pPr>
       <w:r>
         <w:rPr>
-          <w:rFonts w:ascii="Calibri" w:hAnsi="Calibri"/>
           <w:b/>
           <w:sz w:val="32"/>
           <w:szCs w:val="32"/>
@@ -1016,10 +934,14 @@
     <w:p>
       <w:pPr>
         <w:pStyle w:val="TtulodeTDC"/>
+        <w:rPr>
+          <w:rFonts w:ascii="Times New Roman" w:hAnsi="Times New Roman"/>
+        </w:rPr>
       </w:pPr>
       <w:proofErr w:type="spellStart"/>
       <w:r>
         <w:rPr>
+          <w:rFonts w:ascii="Times New Roman" w:hAnsi="Times New Roman"/>
           <w:lang w:val="es-ES"/>
         </w:rPr>
         <w:t>Indice</w:t>
@@ -1034,7 +956,7 @@
           <w:tab w:val="right" w:leader="dot" w:pos="9394"/>
         </w:tabs>
         <w:rPr>
-          <w:rFonts w:asciiTheme="minorHAnsi" w:eastAsiaTheme="minorEastAsia" w:hAnsiTheme="minorHAnsi" w:cstheme="minorBidi"/>
+          <w:rFonts w:eastAsiaTheme="minorEastAsia"/>
           <w:noProof/>
           <w:sz w:val="22"/>
           <w:szCs w:val="22"/>
@@ -1060,14 +982,14 @@
         <w:r>
           <w:rPr>
             <w:rStyle w:val="Hipervnculo"/>
-            <w:rFonts w:ascii="Arial" w:eastAsia="Arial" w:hAnsi="Arial"/>
+            <w:rFonts w:eastAsia="Arial"/>
             <w:noProof/>
           </w:rPr>
           <w:t>1</w:t>
         </w:r>
         <w:r>
           <w:rPr>
-            <w:rFonts w:asciiTheme="minorHAnsi" w:eastAsiaTheme="minorEastAsia" w:hAnsiTheme="minorHAnsi" w:cstheme="minorBidi"/>
+            <w:rFonts w:eastAsiaTheme="minorEastAsia"/>
             <w:noProof/>
             <w:sz w:val="22"/>
             <w:szCs w:val="22"/>
@@ -1078,7 +1000,7 @@
         <w:r>
           <w:rPr>
             <w:rStyle w:val="Hipervnculo"/>
-            <w:rFonts w:ascii="Arial" w:eastAsia="Arial" w:hAnsi="Arial"/>
+            <w:rFonts w:eastAsia="Arial"/>
             <w:noProof/>
           </w:rPr>
           <w:t>HISTORIA DE LAS REVISIONES</w:t>
@@ -1141,7 +1063,7 @@
           <w:tab w:val="right" w:leader="dot" w:pos="9394"/>
         </w:tabs>
         <w:rPr>
-          <w:rFonts w:asciiTheme="minorHAnsi" w:eastAsiaTheme="minorEastAsia" w:hAnsiTheme="minorHAnsi" w:cstheme="minorBidi"/>
+          <w:rFonts w:eastAsiaTheme="minorEastAsia"/>
           <w:noProof/>
           <w:sz w:val="22"/>
           <w:szCs w:val="22"/>
@@ -1152,14 +1074,14 @@
         <w:r>
           <w:rPr>
             <w:rStyle w:val="Hipervnculo"/>
-            <w:rFonts w:ascii="Arial" w:eastAsia="Arial" w:hAnsi="Arial"/>
+            <w:rFonts w:eastAsia="Arial"/>
             <w:noProof/>
           </w:rPr>
           <w:t>2</w:t>
         </w:r>
         <w:r>
           <w:rPr>
-            <w:rFonts w:asciiTheme="minorHAnsi" w:eastAsiaTheme="minorEastAsia" w:hAnsiTheme="minorHAnsi" w:cstheme="minorBidi"/>
+            <w:rFonts w:eastAsiaTheme="minorEastAsia"/>
             <w:noProof/>
             <w:sz w:val="22"/>
             <w:szCs w:val="22"/>
@@ -1170,7 +1092,7 @@
         <w:r>
           <w:rPr>
             <w:rStyle w:val="Hipervnculo"/>
-            <w:rFonts w:ascii="Arial" w:eastAsia="Arial" w:hAnsi="Arial"/>
+            <w:rFonts w:eastAsia="Arial"/>
             <w:noProof/>
           </w:rPr>
           <w:t>PROPÓSITO DEL DOCUMENTO</w:t>
@@ -1233,7 +1155,7 @@
           <w:tab w:val="right" w:leader="dot" w:pos="9394"/>
         </w:tabs>
         <w:rPr>
-          <w:rFonts w:asciiTheme="minorHAnsi" w:eastAsiaTheme="minorEastAsia" w:hAnsiTheme="minorHAnsi" w:cstheme="minorBidi"/>
+          <w:rFonts w:eastAsiaTheme="minorEastAsia"/>
           <w:noProof/>
           <w:sz w:val="22"/>
           <w:szCs w:val="22"/>
@@ -1244,14 +1166,14 @@
         <w:r>
           <w:rPr>
             <w:rStyle w:val="Hipervnculo"/>
-            <w:rFonts w:ascii="Arial" w:eastAsia="Arial" w:hAnsi="Arial"/>
+            <w:rFonts w:eastAsia="Arial"/>
             <w:noProof/>
           </w:rPr>
           <w:t>3</w:t>
         </w:r>
         <w:r>
           <w:rPr>
-            <w:rFonts w:asciiTheme="minorHAnsi" w:eastAsiaTheme="minorEastAsia" w:hAnsiTheme="minorHAnsi" w:cstheme="minorBidi"/>
+            <w:rFonts w:eastAsiaTheme="minorEastAsia"/>
             <w:noProof/>
             <w:sz w:val="22"/>
             <w:szCs w:val="22"/>
@@ -1262,7 +1184,7 @@
         <w:r>
           <w:rPr>
             <w:rStyle w:val="Hipervnculo"/>
-            <w:rFonts w:ascii="Arial" w:eastAsia="Arial" w:hAnsi="Arial"/>
+            <w:rFonts w:eastAsia="Arial"/>
             <w:noProof/>
           </w:rPr>
           <w:t>OBJETIVO</w:t>
@@ -1325,7 +1247,7 @@
           <w:tab w:val="right" w:leader="dot" w:pos="9394"/>
         </w:tabs>
         <w:rPr>
-          <w:rFonts w:asciiTheme="minorHAnsi" w:eastAsiaTheme="minorEastAsia" w:hAnsiTheme="minorHAnsi" w:cstheme="minorBidi"/>
+          <w:rFonts w:eastAsiaTheme="minorEastAsia"/>
           <w:noProof/>
           <w:sz w:val="22"/>
           <w:szCs w:val="22"/>
@@ -1336,14 +1258,14 @@
         <w:r>
           <w:rPr>
             <w:rStyle w:val="Hipervnculo"/>
-            <w:rFonts w:ascii="Arial" w:eastAsia="Arial" w:hAnsi="Arial"/>
+            <w:rFonts w:eastAsia="Arial"/>
             <w:noProof/>
           </w:rPr>
           <w:t>4</w:t>
         </w:r>
         <w:r>
           <w:rPr>
-            <w:rFonts w:asciiTheme="minorHAnsi" w:eastAsiaTheme="minorEastAsia" w:hAnsiTheme="minorHAnsi" w:cstheme="minorBidi"/>
+            <w:rFonts w:eastAsiaTheme="minorEastAsia"/>
             <w:noProof/>
             <w:sz w:val="22"/>
             <w:szCs w:val="22"/>
@@ -1354,7 +1276,7 @@
         <w:r>
           <w:rPr>
             <w:rStyle w:val="Hipervnculo"/>
-            <w:rFonts w:ascii="Arial" w:eastAsia="Arial" w:hAnsi="Arial"/>
+            <w:rFonts w:eastAsia="Arial"/>
             <w:noProof/>
           </w:rPr>
           <w:t>REFERENCIAS</w:t>
@@ -1417,7 +1339,7 @@
           <w:tab w:val="right" w:leader="dot" w:pos="9394"/>
         </w:tabs>
         <w:rPr>
-          <w:rFonts w:asciiTheme="minorHAnsi" w:eastAsiaTheme="minorEastAsia" w:hAnsiTheme="minorHAnsi" w:cstheme="minorBidi"/>
+          <w:rFonts w:eastAsiaTheme="minorEastAsia"/>
           <w:noProof/>
           <w:sz w:val="22"/>
           <w:szCs w:val="22"/>
@@ -1428,7 +1350,6 @@
         <w:r>
           <w:rPr>
             <w:rStyle w:val="Hipervnculo"/>
-            <w:rFonts w:ascii="Arial" w:hAnsi="Arial" w:cs="Arial"/>
             <w:noProof/>
             <w:lang w:val="es-ES"/>
           </w:rPr>
@@ -1436,7 +1357,7 @@
         </w:r>
         <w:r>
           <w:rPr>
-            <w:rFonts w:asciiTheme="minorHAnsi" w:eastAsiaTheme="minorEastAsia" w:hAnsiTheme="minorHAnsi" w:cstheme="minorBidi"/>
+            <w:rFonts w:eastAsiaTheme="minorEastAsia"/>
             <w:noProof/>
             <w:sz w:val="22"/>
             <w:szCs w:val="22"/>
@@ -1447,7 +1368,6 @@
         <w:r>
           <w:rPr>
             <w:rStyle w:val="Hipervnculo"/>
-            <w:rFonts w:ascii="Arial" w:hAnsi="Arial" w:cs="Arial"/>
             <w:noProof/>
             <w:lang w:val="es-ES"/>
           </w:rPr>
@@ -1518,7 +1438,6 @@
       <w:pPr>
         <w:jc w:val="center"/>
         <w:rPr>
-          <w:rFonts w:ascii="Calibri" w:hAnsi="Calibri"/>
           <w:b/>
           <w:sz w:val="32"/>
           <w:szCs w:val="32"/>
@@ -1543,13 +1462,13 @@
         </w:pBdr>
         <w:spacing w:before="480" w:after="120"/>
         <w:rPr>
-          <w:rFonts w:ascii="Arial" w:eastAsia="Arial" w:hAnsi="Arial"/>
+          <w:rFonts w:ascii="Times New Roman" w:eastAsia="Arial" w:hAnsi="Times New Roman"/>
           <w:sz w:val="24"/>
         </w:rPr>
       </w:pPr>
       <w:r>
         <w:rPr>
-          <w:rFonts w:ascii="Calibri" w:hAnsi="Calibri"/>
+          <w:rFonts w:ascii="Times New Roman" w:hAnsi="Times New Roman"/>
           <w:lang w:val="es-ES"/>
         </w:rPr>
         <w:br w:type="page"/>
@@ -1558,7 +1477,7 @@
       <w:bookmarkStart w:id="2" w:name="_Toc521853093"/>
       <w:r>
         <w:rPr>
-          <w:rFonts w:ascii="Arial" w:eastAsia="Arial" w:hAnsi="Arial"/>
+          <w:rFonts w:ascii="Times New Roman" w:eastAsia="Arial" w:hAnsi="Times New Roman"/>
           <w:sz w:val="24"/>
         </w:rPr>
         <w:lastRenderedPageBreak/>
@@ -1571,7 +1490,7 @@
       <w:pPr>
         <w:jc w:val="center"/>
         <w:rPr>
-          <w:rFonts w:ascii="Arial" w:eastAsia="Arial" w:hAnsi="Arial" w:cs="Arial"/>
+          <w:rFonts w:eastAsia="Arial"/>
           <w:b/>
         </w:rPr>
       </w:pPr>
@@ -1618,6 +1537,7 @@
             <w:pPr>
               <w:pStyle w:val="TableHeading"/>
               <w:rPr>
+                <w:rFonts w:ascii="Times New Roman" w:hAnsi="Times New Roman"/>
                 <w:b w:val="0"/>
                 <w:sz w:val="22"/>
                 <w:lang w:val="es-MX"/>
@@ -1625,6 +1545,7 @@
             </w:pPr>
             <w:r>
               <w:rPr>
+                <w:rFonts w:ascii="Times New Roman" w:hAnsi="Times New Roman"/>
                 <w:b w:val="0"/>
                 <w:sz w:val="22"/>
                 <w:lang w:val="es-MX"/>
@@ -1650,6 +1571,7 @@
             <w:pPr>
               <w:pStyle w:val="TableHeading"/>
               <w:rPr>
+                <w:rFonts w:ascii="Times New Roman" w:hAnsi="Times New Roman"/>
                 <w:b w:val="0"/>
                 <w:sz w:val="22"/>
                 <w:lang w:val="es-MX"/>
@@ -1657,6 +1579,7 @@
             </w:pPr>
             <w:r>
               <w:rPr>
+                <w:rFonts w:ascii="Times New Roman" w:hAnsi="Times New Roman"/>
                 <w:b w:val="0"/>
                 <w:sz w:val="22"/>
                 <w:lang w:val="es-MX"/>
@@ -1682,6 +1605,7 @@
             <w:pPr>
               <w:pStyle w:val="TableHeading"/>
               <w:rPr>
+                <w:rFonts w:ascii="Times New Roman" w:hAnsi="Times New Roman"/>
                 <w:b w:val="0"/>
                 <w:sz w:val="22"/>
                 <w:lang w:val="es-MX"/>
@@ -1689,6 +1613,7 @@
             </w:pPr>
             <w:r>
               <w:rPr>
+                <w:rFonts w:ascii="Times New Roman" w:hAnsi="Times New Roman"/>
                 <w:b w:val="0"/>
                 <w:sz w:val="22"/>
                 <w:lang w:val="es-MX"/>
@@ -1714,6 +1639,7 @@
             <w:pPr>
               <w:pStyle w:val="TableHeading"/>
               <w:rPr>
+                <w:rFonts w:ascii="Times New Roman" w:hAnsi="Times New Roman"/>
                 <w:b w:val="0"/>
                 <w:sz w:val="22"/>
                 <w:lang w:val="es-MX"/>
@@ -1721,6 +1647,7 @@
             </w:pPr>
             <w:r>
               <w:rPr>
+                <w:rFonts w:ascii="Times New Roman" w:hAnsi="Times New Roman"/>
                 <w:b w:val="0"/>
                 <w:sz w:val="22"/>
                 <w:lang w:val="es-MX"/>
@@ -1746,12 +1673,14 @@
             <w:pPr>
               <w:pStyle w:val="TableText"/>
               <w:rPr>
+                <w:rFonts w:ascii="Times New Roman" w:hAnsi="Times New Roman"/>
                 <w:sz w:val="22"/>
                 <w:lang w:val="es-MX"/>
               </w:rPr>
             </w:pPr>
             <w:r>
               <w:rPr>
+                <w:rFonts w:ascii="Times New Roman" w:hAnsi="Times New Roman"/>
                 <w:sz w:val="22"/>
                 <w:lang w:val="es-MX"/>
               </w:rPr>
@@ -1774,12 +1703,14 @@
             <w:pPr>
               <w:pStyle w:val="TableText"/>
               <w:rPr>
+                <w:rFonts w:ascii="Times New Roman" w:hAnsi="Times New Roman"/>
                 <w:sz w:val="22"/>
                 <w:lang w:val="es-MX"/>
               </w:rPr>
             </w:pPr>
             <w:r>
               <w:rPr>
+                <w:rFonts w:ascii="Times New Roman" w:hAnsi="Times New Roman"/>
                 <w:sz w:val="22"/>
                 <w:lang w:val="es-MX"/>
               </w:rPr>
@@ -1787,6 +1718,7 @@
             </w:r>
             <w:r>
               <w:rPr>
+                <w:rFonts w:ascii="Times New Roman" w:hAnsi="Times New Roman"/>
                 <w:sz w:val="22"/>
                 <w:lang w:val="es-MX"/>
               </w:rPr>
@@ -1809,12 +1741,14 @@
             <w:pPr>
               <w:pStyle w:val="TableText"/>
               <w:rPr>
+                <w:rFonts w:ascii="Times New Roman" w:hAnsi="Times New Roman"/>
                 <w:sz w:val="22"/>
                 <w:lang w:val="es-MX"/>
               </w:rPr>
             </w:pPr>
             <w:r>
               <w:rPr>
+                <w:rFonts w:ascii="Times New Roman" w:hAnsi="Times New Roman"/>
                 <w:sz w:val="22"/>
                 <w:lang w:val="es-MX"/>
               </w:rPr>
@@ -1837,12 +1771,14 @@
             <w:pPr>
               <w:pStyle w:val="TableText"/>
               <w:rPr>
+                <w:rFonts w:ascii="Times New Roman" w:hAnsi="Times New Roman"/>
                 <w:sz w:val="22"/>
                 <w:lang w:val="es-MX"/>
               </w:rPr>
             </w:pPr>
             <w:r>
               <w:rPr>
+                <w:rFonts w:ascii="Times New Roman" w:hAnsi="Times New Roman"/>
                 <w:sz w:val="22"/>
                 <w:lang w:val="es-MX"/>
               </w:rPr>
@@ -1856,7 +1792,7 @@
       <w:pPr>
         <w:jc w:val="center"/>
         <w:rPr>
-          <w:rFonts w:ascii="Arial" w:eastAsia="Arial" w:hAnsi="Arial" w:cs="Arial"/>
+          <w:rFonts w:eastAsia="Arial"/>
           <w:b/>
         </w:rPr>
       </w:pPr>
@@ -1878,7 +1814,7 @@
         </w:pBdr>
         <w:spacing w:before="480" w:after="120"/>
         <w:rPr>
-          <w:rFonts w:ascii="Arial" w:eastAsia="Arial" w:hAnsi="Arial"/>
+          <w:rFonts w:ascii="Times New Roman" w:eastAsia="Arial" w:hAnsi="Times New Roman"/>
           <w:sz w:val="24"/>
         </w:rPr>
       </w:pPr>
@@ -1886,7 +1822,7 @@
       <w:bookmarkStart w:id="4" w:name="_Toc521853094"/>
       <w:r>
         <w:rPr>
-          <w:rFonts w:ascii="Arial" w:eastAsia="Arial" w:hAnsi="Arial"/>
+          <w:rFonts w:ascii="Times New Roman" w:eastAsia="Arial" w:hAnsi="Times New Roman"/>
           <w:sz w:val="24"/>
         </w:rPr>
         <w:t xml:space="preserve">PROPÓSITO DEL </w:t>
@@ -1894,7 +1830,7 @@
       <w:bookmarkEnd w:id="3"/>
       <w:r>
         <w:rPr>
-          <w:rFonts w:ascii="Arial" w:eastAsia="Arial" w:hAnsi="Arial"/>
+          <w:rFonts w:ascii="Times New Roman" w:eastAsia="Arial" w:hAnsi="Times New Roman"/>
           <w:sz w:val="24"/>
         </w:rPr>
         <w:t>DOCUMENTO</w:t>
@@ -1902,7 +1838,7 @@
       <w:bookmarkEnd w:id="4"/>
       <w:r>
         <w:rPr>
-          <w:rFonts w:ascii="Arial" w:eastAsia="Arial" w:hAnsi="Arial"/>
+          <w:rFonts w:ascii="Times New Roman" w:eastAsia="Arial" w:hAnsi="Times New Roman"/>
           <w:sz w:val="24"/>
         </w:rPr>
         <w:t xml:space="preserve"> </w:t>
@@ -1914,14 +1850,14 @@
         <w:ind w:left="426"/>
         <w:jc w:val="both"/>
         <w:rPr>
-          <w:rFonts w:ascii="Arial" w:eastAsia="Arial" w:hAnsi="Arial" w:cs="Arial"/>
+          <w:rFonts w:eastAsia="Arial"/>
           <w:sz w:val="22"/>
           <w:szCs w:val="22"/>
         </w:rPr>
       </w:pPr>
       <w:r>
         <w:rPr>
-          <w:rFonts w:ascii="Arial" w:eastAsia="Arial" w:hAnsi="Arial" w:cs="Arial"/>
+          <w:rFonts w:eastAsia="Arial"/>
           <w:sz w:val="22"/>
           <w:szCs w:val="22"/>
         </w:rPr>
@@ -1929,7 +1865,7 @@
       </w:r>
       <w:r>
         <w:rPr>
-          <w:rFonts w:ascii="Arial" w:eastAsia="Arial" w:hAnsi="Arial" w:cs="Arial"/>
+          <w:rFonts w:eastAsia="Arial"/>
           <w:sz w:val="22"/>
           <w:szCs w:val="22"/>
         </w:rPr>
@@ -1938,7 +1874,7 @@
       <w:proofErr w:type="spellStart"/>
       <w:r>
         <w:rPr>
-          <w:rFonts w:ascii="Arial" w:eastAsia="Arial" w:hAnsi="Arial" w:cs="Arial"/>
+          <w:rFonts w:eastAsia="Arial"/>
           <w:sz w:val="22"/>
           <w:szCs w:val="22"/>
         </w:rPr>
@@ -1947,7 +1883,7 @@
       <w:proofErr w:type="spellEnd"/>
       <w:r>
         <w:rPr>
-          <w:rFonts w:ascii="Arial" w:eastAsia="Arial" w:hAnsi="Arial" w:cs="Arial"/>
+          <w:rFonts w:eastAsia="Arial"/>
           <w:sz w:val="22"/>
           <w:szCs w:val="22"/>
         </w:rPr>
@@ -1955,7 +1891,7 @@
       </w:r>
       <w:r>
         <w:rPr>
-          <w:rFonts w:ascii="Arial" w:eastAsia="Arial" w:hAnsi="Arial" w:cs="Arial"/>
+          <w:rFonts w:eastAsia="Arial"/>
           <w:sz w:val="22"/>
           <w:szCs w:val="22"/>
         </w:rPr>
@@ -1979,7 +1915,7 @@
         </w:pBdr>
         <w:spacing w:before="480" w:after="120"/>
         <w:rPr>
-          <w:rFonts w:ascii="Arial" w:eastAsia="Arial" w:hAnsi="Arial"/>
+          <w:rFonts w:ascii="Times New Roman" w:eastAsia="Arial" w:hAnsi="Times New Roman"/>
           <w:sz w:val="24"/>
         </w:rPr>
       </w:pPr>
@@ -1987,7 +1923,7 @@
       <w:bookmarkStart w:id="6" w:name="_Toc521853095"/>
       <w:r>
         <w:rPr>
-          <w:rFonts w:ascii="Arial" w:eastAsia="Arial" w:hAnsi="Arial"/>
+          <w:rFonts w:ascii="Times New Roman" w:eastAsia="Arial" w:hAnsi="Times New Roman"/>
           <w:sz w:val="24"/>
         </w:rPr>
         <w:t>OBJETIVO</w:t>
@@ -2002,14 +1938,14 @@
         <w:ind w:left="450"/>
         <w:jc w:val="both"/>
         <w:rPr>
-          <w:rFonts w:ascii="Arial" w:eastAsia="Arial" w:hAnsi="Arial" w:cs="Arial"/>
+          <w:rFonts w:eastAsia="Arial"/>
           <w:sz w:val="22"/>
           <w:szCs w:val="22"/>
         </w:rPr>
       </w:pPr>
       <w:r>
         <w:rPr>
-          <w:rFonts w:ascii="Arial" w:eastAsia="Arial" w:hAnsi="Arial" w:cs="Arial"/>
+          <w:rFonts w:eastAsia="Arial"/>
           <w:sz w:val="22"/>
           <w:szCs w:val="22"/>
         </w:rPr>
@@ -2017,7 +1953,7 @@
       </w:r>
       <w:r>
         <w:rPr>
-          <w:rFonts w:ascii="Arial" w:eastAsia="Arial" w:hAnsi="Arial" w:cs="Arial"/>
+          <w:rFonts w:eastAsia="Arial"/>
           <w:sz w:val="22"/>
           <w:szCs w:val="22"/>
         </w:rPr>
@@ -2026,7 +1962,7 @@
       <w:proofErr w:type="spellStart"/>
       <w:r>
         <w:rPr>
-          <w:rFonts w:ascii="Arial" w:eastAsia="Arial" w:hAnsi="Arial" w:cs="Arial"/>
+          <w:rFonts w:eastAsia="Arial"/>
           <w:sz w:val="22"/>
           <w:szCs w:val="22"/>
         </w:rPr>
@@ -2035,7 +1971,7 @@
       <w:proofErr w:type="spellEnd"/>
       <w:r>
         <w:rPr>
-          <w:rFonts w:ascii="Arial" w:eastAsia="Arial" w:hAnsi="Arial" w:cs="Arial"/>
+          <w:rFonts w:eastAsia="Arial"/>
           <w:sz w:val="22"/>
           <w:szCs w:val="22"/>
         </w:rPr>
@@ -2043,7 +1979,7 @@
       </w:r>
       <w:r>
         <w:rPr>
-          <w:rFonts w:ascii="Arial" w:eastAsia="Arial" w:hAnsi="Arial" w:cs="Arial"/>
+          <w:rFonts w:eastAsia="Arial"/>
           <w:sz w:val="22"/>
           <w:szCs w:val="22"/>
         </w:rPr>
@@ -2051,7 +1987,7 @@
       </w:r>
       <w:r>
         <w:rPr>
-          <w:rFonts w:ascii="Arial" w:eastAsia="Arial" w:hAnsi="Arial" w:cs="Arial"/>
+          <w:rFonts w:eastAsia="Arial"/>
           <w:sz w:val="22"/>
           <w:szCs w:val="22"/>
         </w:rPr>
@@ -2059,7 +1995,7 @@
       </w:r>
       <w:r>
         <w:rPr>
-          <w:rFonts w:ascii="Arial" w:eastAsia="Arial" w:hAnsi="Arial" w:cs="Arial"/>
+          <w:rFonts w:eastAsia="Arial"/>
           <w:sz w:val="22"/>
           <w:szCs w:val="22"/>
         </w:rPr>
@@ -2083,7 +2019,7 @@
         </w:pBdr>
         <w:spacing w:before="480" w:after="120"/>
         <w:rPr>
-          <w:rFonts w:ascii="Arial" w:eastAsia="Arial" w:hAnsi="Arial"/>
+          <w:rFonts w:ascii="Times New Roman" w:eastAsia="Arial" w:hAnsi="Times New Roman"/>
           <w:sz w:val="24"/>
         </w:rPr>
       </w:pPr>
@@ -2091,7 +2027,7 @@
       <w:bookmarkStart w:id="8" w:name="_Toc521853096"/>
       <w:r>
         <w:rPr>
-          <w:rFonts w:ascii="Arial" w:eastAsia="Arial" w:hAnsi="Arial"/>
+          <w:rFonts w:ascii="Times New Roman" w:eastAsia="Arial" w:hAnsi="Times New Roman"/>
           <w:sz w:val="24"/>
         </w:rPr>
         <w:t>REFERENCIAS</w:t>
@@ -2103,7 +2039,6 @@
       <w:pPr>
         <w:jc w:val="center"/>
         <w:rPr>
-          <w:rFonts w:ascii="Calibri" w:hAnsi="Calibri"/>
           <w:b/>
           <w:sz w:val="32"/>
           <w:szCs w:val="32"/>
@@ -2115,7 +2050,7 @@
       <w:pPr>
         <w:pStyle w:val="Ttulo1"/>
         <w:rPr>
-          <w:rFonts w:ascii="Arial" w:hAnsi="Arial" w:cs="Arial"/>
+          <w:rFonts w:ascii="Times New Roman" w:hAnsi="Times New Roman"/>
           <w:sz w:val="24"/>
           <w:szCs w:val="24"/>
           <w:lang w:val="es-ES"/>
@@ -2123,7 +2058,7 @@
       </w:pPr>
       <w:r>
         <w:rPr>
-          <w:rFonts w:ascii="Arial" w:hAnsi="Arial" w:cs="Arial"/>
+          <w:rFonts w:ascii="Times New Roman" w:hAnsi="Times New Roman"/>
           <w:sz w:val="24"/>
           <w:szCs w:val="24"/>
           <w:lang w:val="es-ES"/>
@@ -2133,7 +2068,7 @@
       <w:bookmarkStart w:id="9" w:name="_Toc521853097"/>
       <w:r>
         <w:rPr>
-          <w:rFonts w:ascii="Arial" w:hAnsi="Arial" w:cs="Arial"/>
+          <w:rFonts w:ascii="Times New Roman" w:hAnsi="Times New Roman"/>
           <w:sz w:val="24"/>
           <w:szCs w:val="24"/>
           <w:lang w:val="es-ES"/>
@@ -2143,7 +2078,7 @@
       </w:r>
       <w:r>
         <w:rPr>
-          <w:rFonts w:ascii="Arial" w:hAnsi="Arial" w:cs="Arial"/>
+          <w:rFonts w:ascii="Times New Roman" w:hAnsi="Times New Roman"/>
           <w:sz w:val="24"/>
           <w:szCs w:val="24"/>
           <w:lang w:val="es-ES"/>
@@ -2152,7 +2087,7 @@
       </w:r>
       <w:r>
         <w:rPr>
-          <w:rFonts w:ascii="Arial" w:hAnsi="Arial" w:cs="Arial"/>
+          <w:rFonts w:ascii="Times New Roman" w:hAnsi="Times New Roman"/>
           <w:sz w:val="24"/>
           <w:szCs w:val="24"/>
           <w:lang w:val="es-ES"/>
@@ -2161,7 +2096,7 @@
       </w:r>
       <w:r>
         <w:rPr>
-          <w:rFonts w:ascii="Arial" w:hAnsi="Arial" w:cs="Arial"/>
+          <w:rFonts w:ascii="Times New Roman" w:hAnsi="Times New Roman"/>
           <w:sz w:val="24"/>
           <w:szCs w:val="24"/>
           <w:lang w:val="es-ES"/>
@@ -2541,7 +2476,7 @@
                 <w:bCs/>
                 <w:color w:val="000000"/>
               </w:rPr>
-              <w:t>Prioridad</w:t>
+              <w:t>ID</w:t>
             </w:r>
           </w:p>
         </w:tc>
@@ -2671,7 +2606,7 @@
               <w:rPr>
                 <w:color w:val="000000"/>
               </w:rPr>
-              <w:t>1</w:t>
+              <w:t>HU-001</w:t>
             </w:r>
           </w:p>
         </w:tc>
@@ -2698,29 +2633,21 @@
               <w:rPr>
                 <w:color w:val="000000"/>
               </w:rPr>
-              <w:t xml:space="preserve">HU-001 : Detectar </w:t>
+              <w:t xml:space="preserve">Como anunciante quiero poder detectar los </w:t>
             </w:r>
             <w:proofErr w:type="spellStart"/>
             <w:r>
               <w:rPr>
                 <w:color w:val="000000"/>
               </w:rPr>
-              <w:t>Beacons</w:t>
+              <w:t>beacons</w:t>
             </w:r>
             <w:proofErr w:type="spellEnd"/>
             <w:r>
               <w:rPr>
                 <w:color w:val="000000"/>
               </w:rPr>
-              <w:t xml:space="preserve"> de una Tiend</w:t>
-            </w:r>
-            <w:bookmarkStart w:id="10" w:name="_GoBack"/>
-            <w:bookmarkEnd w:id="10"/>
-            <w:r>
-              <w:rPr>
-                <w:color w:val="000000"/>
-              </w:rPr>
-              <w:t>a</w:t>
+              <w:t xml:space="preserve"> de mi tienda desde un dispositivo móvil para poder enviar contenido al mismo.</w:t>
             </w:r>
           </w:p>
         </w:tc>
@@ -2823,7 +2750,7 @@
               <w:rPr>
                 <w:color w:val="000000"/>
               </w:rPr>
-              <w:t>2</w:t>
+              <w:t>HU-002</w:t>
             </w:r>
           </w:p>
         </w:tc>
@@ -2850,7 +2777,7 @@
               <w:rPr>
                 <w:color w:val="000000"/>
               </w:rPr>
-              <w:t xml:space="preserve">HU-002: Escanear </w:t>
+              <w:t xml:space="preserve">Como usuario quiero poder escanear </w:t>
             </w:r>
             <w:proofErr w:type="spellStart"/>
             <w:r>
@@ -2864,7 +2791,13 @@
               <w:rPr>
                 <w:color w:val="000000"/>
               </w:rPr>
-              <w:t xml:space="preserve"> de alrededor</w:t>
+              <w:t xml:space="preserve"> alrededor para poder recibir anuncios de interés</w:t>
+            </w:r>
+            <w:r>
+              <w:rPr>
+                <w:color w:val="000000"/>
+              </w:rPr>
+              <w:t>.</w:t>
             </w:r>
           </w:p>
         </w:tc>
@@ -3005,7 +2938,7 @@
               <w:rPr>
                 <w:color w:val="000000"/>
               </w:rPr>
-              <w:t>3</w:t>
+              <w:t>HU-003</w:t>
             </w:r>
           </w:p>
         </w:tc>
@@ -3032,7 +2965,7 @@
               <w:rPr>
                 <w:color w:val="000000"/>
               </w:rPr>
-              <w:t xml:space="preserve">HU-003: Plataforma para registrar </w:t>
+              <w:t xml:space="preserve">Como desarrollador quiero poder registrar mis </w:t>
             </w:r>
             <w:proofErr w:type="spellStart"/>
             <w:r>
@@ -3042,6 +2975,18 @@
               <w:t>beacons</w:t>
             </w:r>
             <w:proofErr w:type="spellEnd"/>
+            <w:r>
+              <w:rPr>
+                <w:color w:val="000000"/>
+              </w:rPr>
+              <w:t xml:space="preserve"> en una plataforma web para que puedan ser identificados por el sistema</w:t>
+            </w:r>
+            <w:r>
+              <w:rPr>
+                <w:color w:val="000000"/>
+              </w:rPr>
+              <w:t>.</w:t>
+            </w:r>
           </w:p>
         </w:tc>
         <w:tc>
@@ -3150,7 +3095,7 @@
                 <w:color w:val="000000"/>
               </w:rPr>
               <w:lastRenderedPageBreak/>
-              <w:t>4</w:t>
+              <w:t>HU-004</w:t>
             </w:r>
           </w:p>
         </w:tc>
@@ -3177,7 +3122,29 @@
               <w:rPr>
                 <w:color w:val="000000"/>
               </w:rPr>
-              <w:t>HU-004: Recibir notificaciones en celular</w:t>
+              <w:t>Como usuario quiero poder recibir notificaciones en mi dispositivo móvil</w:t>
+            </w:r>
+            <w:bookmarkStart w:id="10" w:name="_GoBack"/>
+            <w:bookmarkEnd w:id="10"/>
+            <w:r>
+              <w:rPr>
+                <w:color w:val="000000"/>
+              </w:rPr>
+              <w:t xml:space="preserve"> de los </w:t>
+            </w:r>
+            <w:proofErr w:type="spellStart"/>
+            <w:r>
+              <w:rPr>
+                <w:color w:val="000000"/>
+              </w:rPr>
+              <w:t>beacons</w:t>
+            </w:r>
+            <w:proofErr w:type="spellEnd"/>
+            <w:r>
+              <w:rPr>
+                <w:color w:val="000000"/>
+              </w:rPr>
+              <w:t xml:space="preserve"> que se encuentran cerca para poder ver su contenido</w:t>
             </w:r>
           </w:p>
         </w:tc>
@@ -3292,7 +3259,7 @@
               <w:rPr>
                 <w:color w:val="000000"/>
               </w:rPr>
-              <w:t>5</w:t>
+              <w:t>HU-005</w:t>
             </w:r>
           </w:p>
         </w:tc>
@@ -3319,7 +3286,7 @@
               <w:rPr>
                 <w:color w:val="000000"/>
               </w:rPr>
-              <w:t>HU-005: Visualizar lista de notificaciones</w:t>
+              <w:t>Como usuario quiero poder visualizar el contenido en forma de lista y poder seleccionar el de mi interés para poder visualizarlo más a detalle</w:t>
             </w:r>
           </w:p>
         </w:tc>
@@ -6891,7 +6858,7 @@
 </file>
 
 <file path=customXml/itemProps1.xml><?xml version="1.0" encoding="utf-8"?>
-<ds:datastoreItem xmlns:ds="http://schemas.openxmlformats.org/officeDocument/2006/customXml" ds:itemID="{BC5945A0-05A9-4F93-B76F-5C1F02A7DEE5}">
+<ds:datastoreItem xmlns:ds="http://schemas.openxmlformats.org/officeDocument/2006/customXml" ds:itemID="{8394A313-55F3-4CF9-8FF5-E2CD18CC8AAF}">
   <ds:schemaRefs>
     <ds:schemaRef ds:uri="http://schemas.openxmlformats.org/officeDocument/2006/bibliography"/>
   </ds:schemaRefs>

</xml_diff>